<commit_message>
added text for add and remote
</commit_message>
<xml_diff>
--- a/Git assignment - MontanaNicholas.docx
+++ b/Git assignment - MontanaNicholas.docx
@@ -83,25 +83,64 @@
           <w:sz w:val="24"/>
           <w:szCs w:val="24"/>
         </w:rPr>
-        <w:t xml:space="preserve">-&gt;Git </w:t>
-      </w:r>
-      <w:proofErr w:type="spellStart"/>
-      <w:r>
-        <w:rPr>
-          <w:rFonts w:ascii="Consolas" w:hAnsi="Consolas"/>
-          <w:sz w:val="24"/>
-          <w:szCs w:val="24"/>
-        </w:rPr>
-        <w:t>init</w:t>
-      </w:r>
-      <w:proofErr w:type="spellEnd"/>
-      <w:r>
-        <w:rPr>
-          <w:rFonts w:ascii="Consolas" w:hAnsi="Consolas"/>
-          <w:sz w:val="24"/>
-          <w:szCs w:val="24"/>
-        </w:rPr>
-        <w:t xml:space="preserve"> is a command used in GitHub that can create an empty git repository or organise an already existing one</w:t>
+        <w:t>-&gt;Git init is a command used in Git that can create an empty git repository or organise an already existing one</w:t>
+      </w:r>
+    </w:p>
+    <w:p>
+      <w:pPr>
+        <w:rPr>
+          <w:rFonts w:ascii="Consolas" w:hAnsi="Consolas"/>
+          <w:sz w:val="24"/>
+          <w:szCs w:val="24"/>
+        </w:rPr>
+      </w:pPr>
+    </w:p>
+    <w:p>
+      <w:pPr>
+        <w:rPr>
+          <w:rFonts w:ascii="Consolas" w:hAnsi="Consolas"/>
+          <w:b/>
+          <w:bCs/>
+          <w:sz w:val="24"/>
+          <w:szCs w:val="24"/>
+          <w:u w:val="single"/>
+        </w:rPr>
+      </w:pPr>
+      <w:r>
+        <w:rPr>
+          <w:rFonts w:ascii="Consolas" w:hAnsi="Consolas"/>
+          <w:b/>
+          <w:bCs/>
+          <w:sz w:val="24"/>
+          <w:szCs w:val="24"/>
+          <w:u w:val="single"/>
+        </w:rPr>
+        <w:t>Git Remote</w:t>
+      </w:r>
+    </w:p>
+    <w:p>
+      <w:pPr>
+        <w:rPr>
+          <w:rFonts w:ascii="Consolas" w:hAnsi="Consolas"/>
+          <w:sz w:val="24"/>
+          <w:szCs w:val="24"/>
+        </w:rPr>
+      </w:pPr>
+      <w:r>
+        <w:rPr>
+          <w:rFonts w:ascii="Consolas" w:hAnsi="Consolas"/>
+          <w:sz w:val="24"/>
+          <w:szCs w:val="24"/>
+        </w:rPr>
+        <w:t xml:space="preserve">-&gt;Git remote is a command used in Git that </w:t>
+      </w:r>
+      <w:r>
+        <w:rPr>
+          <w:rFonts w:ascii="Consolas" w:hAnsi="Consolas"/>
+          <w:sz w:val="24"/>
+          <w:szCs w:val="24"/>
+        </w:rPr>
+        <w:t>can help you manage connections to remote repositories.</w:t>
       </w:r>
     </w:p>
     <w:p>
@@ -126,9 +165,9 @@
           <w:noProof/>
         </w:rPr>
         <w:drawing>
-          <wp:inline distT="0" distB="0" distL="0" distR="0" wp14:anchorId="515960A9" wp14:editId="3B1B9FCE">
-            <wp:extent cx="4168588" cy="2657475"/>
-            <wp:effectExtent l="0" t="0" r="3810" b="0"/>
+          <wp:inline distT="0" distB="0" distL="0" distR="0" wp14:anchorId="515960A9" wp14:editId="7E0E5313">
+            <wp:extent cx="3481294" cy="2219325"/>
+            <wp:effectExtent l="0" t="0" r="5080" b="0"/>
             <wp:docPr id="1372565080" name="Picture 1372565080" descr="A computer screen shot of a program&#10;&#10;Description automatically generated"/>
             <wp:cNvGraphicFramePr>
               <a:graphicFrameLocks xmlns:a="http://schemas.openxmlformats.org/drawingml/2006/main" noChangeAspect="1"/>
@@ -155,7 +194,7 @@
                   <pic:spPr>
                     <a:xfrm>
                       <a:off x="0" y="0"/>
-                      <a:ext cx="4174197" cy="2661050"/>
+                      <a:ext cx="3492088" cy="2226206"/>
                     </a:xfrm>
                     <a:prstGeom prst="rect">
                       <a:avLst/>
@@ -214,7 +253,7 @@
           <w:sz w:val="24"/>
           <w:szCs w:val="24"/>
         </w:rPr>
-        <w:t>-&gt;Git clone is a command used in GitHub</w:t>
+        <w:t>-&gt;Git clone is a command used in Git</w:t>
       </w:r>
       <w:r>
         <w:rPr>
@@ -233,27 +272,21 @@
           <w:szCs w:val="24"/>
         </w:rPr>
       </w:pPr>
-    </w:p>
-    <w:p>
-      <w:pPr>
-        <w:rPr>
-          <w:rFonts w:ascii="Consolas" w:hAnsi="Consolas"/>
-          <w:sz w:val="24"/>
-          <w:szCs w:val="24"/>
-        </w:rPr>
-      </w:pPr>
-      <w:r>
+      <w:r>
+        <w:rPr>
+          <w:noProof/>
+        </w:rPr>
         <w:drawing>
-          <wp:anchor distT="0" distB="0" distL="114300" distR="114300" simplePos="0" relativeHeight="251659264" behindDoc="0" locked="0" layoutInCell="1" allowOverlap="1" wp14:anchorId="6067894A" wp14:editId="04371F16">
+          <wp:anchor distT="0" distB="0" distL="114300" distR="114300" simplePos="0" relativeHeight="251659264" behindDoc="0" locked="0" layoutInCell="1" allowOverlap="1" wp14:anchorId="6067894A" wp14:editId="0A812D58">
             <wp:simplePos x="0" y="0"/>
             <wp:positionH relativeFrom="margin">
-              <wp:posOffset>38100</wp:posOffset>
+              <wp:posOffset>-142875</wp:posOffset>
             </wp:positionH>
             <wp:positionV relativeFrom="paragraph">
-              <wp:posOffset>-80010</wp:posOffset>
+              <wp:posOffset>12065</wp:posOffset>
             </wp:positionV>
-            <wp:extent cx="4220845" cy="2749550"/>
-            <wp:effectExtent l="0" t="0" r="8255" b="0"/>
+            <wp:extent cx="3916045" cy="2550795"/>
+            <wp:effectExtent l="0" t="0" r="8255" b="1905"/>
             <wp:wrapSquare wrapText="bothSides"/>
             <wp:docPr id="1812726058" name="Picture 1" descr="A screenshot of a computer program&#10;&#10;Description automatically generated"/>
             <wp:cNvGraphicFramePr>
@@ -281,7 +314,7 @@
                   <pic:spPr>
                     <a:xfrm>
                       <a:off x="0" y="0"/>
-                      <a:ext cx="4220845" cy="2749550"/>
+                      <a:ext cx="3916045" cy="2550795"/>
                     </a:xfrm>
                     <a:prstGeom prst="rect">
                       <a:avLst/>
@@ -313,6 +346,15 @@
       <w:pPr>
         <w:rPr>
           <w:rFonts w:ascii="Consolas" w:hAnsi="Consolas"/>
+          <w:sz w:val="24"/>
+          <w:szCs w:val="24"/>
+        </w:rPr>
+      </w:pPr>
+    </w:p>
+    <w:p>
+      <w:pPr>
+        <w:rPr>
+          <w:rFonts w:ascii="Consolas" w:hAnsi="Consolas"/>
           <w:sz w:val="32"/>
           <w:szCs w:val="32"/>
         </w:rPr>
@@ -367,6 +409,87 @@
           <w:szCs w:val="28"/>
         </w:rPr>
       </w:pPr>
+    </w:p>
+    <w:p>
+      <w:pPr>
+        <w:jc w:val="both"/>
+        <w:rPr>
+          <w:rFonts w:ascii="Consolas" w:hAnsi="Consolas"/>
+          <w:sz w:val="28"/>
+          <w:szCs w:val="28"/>
+        </w:rPr>
+      </w:pPr>
+    </w:p>
+    <w:p>
+      <w:pPr>
+        <w:jc w:val="both"/>
+        <w:rPr>
+          <w:rFonts w:ascii="Consolas" w:hAnsi="Consolas"/>
+          <w:b/>
+          <w:bCs/>
+          <w:sz w:val="28"/>
+          <w:szCs w:val="28"/>
+          <w:u w:val="single"/>
+        </w:rPr>
+      </w:pPr>
+      <w:r>
+        <w:rPr>
+          <w:rFonts w:ascii="Consolas" w:hAnsi="Consolas"/>
+          <w:b/>
+          <w:bCs/>
+          <w:sz w:val="28"/>
+          <w:szCs w:val="28"/>
+          <w:u w:val="single"/>
+        </w:rPr>
+        <w:t xml:space="preserve">Git </w:t>
+      </w:r>
+      <w:proofErr w:type="gramStart"/>
+      <w:r>
+        <w:rPr>
+          <w:rFonts w:ascii="Consolas" w:hAnsi="Consolas"/>
+          <w:b/>
+          <w:bCs/>
+          <w:sz w:val="28"/>
+          <w:szCs w:val="28"/>
+          <w:u w:val="single"/>
+        </w:rPr>
+        <w:t>add</w:t>
+      </w:r>
+      <w:proofErr w:type="gramEnd"/>
+    </w:p>
+    <w:p>
+      <w:pPr>
+        <w:jc w:val="both"/>
+        <w:rPr>
+          <w:rFonts w:ascii="Consolas" w:hAnsi="Consolas"/>
+          <w:sz w:val="28"/>
+          <w:szCs w:val="28"/>
+        </w:rPr>
+      </w:pPr>
+      <w:r>
+        <w:rPr>
+          <w:rFonts w:ascii="Consolas" w:hAnsi="Consolas"/>
+          <w:sz w:val="28"/>
+          <w:szCs w:val="28"/>
+        </w:rPr>
+        <w:t>-&gt;Git add</w:t>
+      </w:r>
+      <w:r>
+        <w:rPr>
+          <w:rFonts w:ascii="Consolas" w:hAnsi="Consolas"/>
+          <w:sz w:val="28"/>
+          <w:szCs w:val="28"/>
+        </w:rPr>
+        <w:t xml:space="preserve"> is a command used in Git that adds files </w:t>
+      </w:r>
+      <w:r>
+        <w:rPr>
+          <w:rFonts w:ascii="Consolas" w:hAnsi="Consolas"/>
+          <w:sz w:val="28"/>
+          <w:szCs w:val="28"/>
+        </w:rPr>
+        <w:t>in the working directory to the main staging area</w:t>
+      </w:r>
     </w:p>
     <w:p>
       <w:pPr>

</xml_diff>

<commit_message>
added text for remote
</commit_message>
<xml_diff>
--- a/Git assignment - MontanaNicholas.docx
+++ b/Git assignment - MontanaNicholas.docx
@@ -132,15 +132,7 @@
           <w:sz w:val="24"/>
           <w:szCs w:val="24"/>
         </w:rPr>
-        <w:t xml:space="preserve">-&gt;Git remote is a command used in Git that </w:t>
-      </w:r>
-      <w:r>
-        <w:rPr>
-          <w:rFonts w:ascii="Consolas" w:hAnsi="Consolas"/>
-          <w:sz w:val="24"/>
-          <w:szCs w:val="24"/>
-        </w:rPr>
-        <w:t>can help you manage connections to remote repositories.</w:t>
+        <w:t>-&gt;Git remote is a command used in Git that can help you manage connections to remote repositories.</w:t>
       </w:r>
     </w:p>
     <w:p>
@@ -379,117 +371,6 @@
           <w:szCs w:val="28"/>
         </w:rPr>
       </w:pPr>
-    </w:p>
-    <w:p>
-      <w:pPr>
-        <w:jc w:val="both"/>
-        <w:rPr>
-          <w:rFonts w:ascii="Consolas" w:hAnsi="Consolas"/>
-          <w:sz w:val="28"/>
-          <w:szCs w:val="28"/>
-        </w:rPr>
-      </w:pPr>
-    </w:p>
-    <w:p>
-      <w:pPr>
-        <w:jc w:val="both"/>
-        <w:rPr>
-          <w:rFonts w:ascii="Consolas" w:hAnsi="Consolas"/>
-          <w:sz w:val="28"/>
-          <w:szCs w:val="28"/>
-        </w:rPr>
-      </w:pPr>
-    </w:p>
-    <w:p>
-      <w:pPr>
-        <w:jc w:val="both"/>
-        <w:rPr>
-          <w:rFonts w:ascii="Consolas" w:hAnsi="Consolas"/>
-          <w:sz w:val="28"/>
-          <w:szCs w:val="28"/>
-        </w:rPr>
-      </w:pPr>
-    </w:p>
-    <w:p>
-      <w:pPr>
-        <w:jc w:val="both"/>
-        <w:rPr>
-          <w:rFonts w:ascii="Consolas" w:hAnsi="Consolas"/>
-          <w:sz w:val="28"/>
-          <w:szCs w:val="28"/>
-        </w:rPr>
-      </w:pPr>
-    </w:p>
-    <w:p>
-      <w:pPr>
-        <w:jc w:val="both"/>
-        <w:rPr>
-          <w:rFonts w:ascii="Consolas" w:hAnsi="Consolas"/>
-          <w:b/>
-          <w:bCs/>
-          <w:sz w:val="28"/>
-          <w:szCs w:val="28"/>
-          <w:u w:val="single"/>
-        </w:rPr>
-      </w:pPr>
-      <w:r>
-        <w:rPr>
-          <w:rFonts w:ascii="Consolas" w:hAnsi="Consolas"/>
-          <w:b/>
-          <w:bCs/>
-          <w:sz w:val="28"/>
-          <w:szCs w:val="28"/>
-          <w:u w:val="single"/>
-        </w:rPr>
-        <w:t xml:space="preserve">Git </w:t>
-      </w:r>
-      <w:proofErr w:type="gramStart"/>
-      <w:r>
-        <w:rPr>
-          <w:rFonts w:ascii="Consolas" w:hAnsi="Consolas"/>
-          <w:b/>
-          <w:bCs/>
-          <w:sz w:val="28"/>
-          <w:szCs w:val="28"/>
-          <w:u w:val="single"/>
-        </w:rPr>
-        <w:t>add</w:t>
-      </w:r>
-      <w:proofErr w:type="gramEnd"/>
-    </w:p>
-    <w:p>
-      <w:pPr>
-        <w:jc w:val="both"/>
-        <w:rPr>
-          <w:rFonts w:ascii="Consolas" w:hAnsi="Consolas"/>
-          <w:sz w:val="28"/>
-          <w:szCs w:val="28"/>
-        </w:rPr>
-      </w:pPr>
-      <w:r>
-        <w:rPr>
-          <w:rFonts w:ascii="Consolas" w:hAnsi="Consolas"/>
-          <w:sz w:val="28"/>
-          <w:szCs w:val="28"/>
-        </w:rPr>
-        <w:t>-&gt;Git add</w:t>
-      </w:r>
-      <w:r>
-        <w:rPr>
-          <w:rFonts w:ascii="Consolas" w:hAnsi="Consolas"/>
-          <w:sz w:val="28"/>
-          <w:szCs w:val="28"/>
-        </w:rPr>
-        <w:t xml:space="preserve"> is a command used in Git that adds files </w:t>
-      </w:r>
-      <w:r>
-        <w:rPr>
-          <w:rFonts w:ascii="Consolas" w:hAnsi="Consolas"/>
-          <w:sz w:val="28"/>
-          <w:szCs w:val="28"/>
-        </w:rPr>
-        <w:t>in the working directory to the main staging area</w:t>
-      </w:r>
     </w:p>
     <w:p>
       <w:pPr>

</xml_diff>

<commit_message>
added text for add
</commit_message>
<xml_diff>
--- a/Git assignment - MontanaNicholas.docx
+++ b/Git assignment - MontanaNicholas.docx
@@ -7,31 +7,31 @@
         <w:jc w:val="center"/>
         <w:rPr>
           <w:rFonts w:ascii="Consolas" w:hAnsi="Consolas"/>
-          <w:sz w:val="28"/>
-          <w:szCs w:val="28"/>
-        </w:rPr>
-      </w:pPr>
-      <w:r>
-        <w:rPr>
-          <w:rFonts w:ascii="Consolas" w:hAnsi="Consolas"/>
-          <w:sz w:val="36"/>
-          <w:szCs w:val="36"/>
+          <w:sz w:val="24"/>
+          <w:szCs w:val="24"/>
+        </w:rPr>
+      </w:pPr>
+      <w:r>
+        <w:rPr>
+          <w:rFonts w:ascii="Consolas" w:hAnsi="Consolas"/>
+          <w:sz w:val="24"/>
+          <w:szCs w:val="24"/>
         </w:rPr>
         <w:t xml:space="preserve">Git </w:t>
       </w:r>
       <w:r>
         <w:rPr>
           <w:rFonts w:ascii="Consolas" w:hAnsi="Consolas"/>
-          <w:sz w:val="36"/>
-          <w:szCs w:val="36"/>
+          <w:sz w:val="24"/>
+          <w:szCs w:val="24"/>
         </w:rPr>
         <w:t xml:space="preserve">Assignment </w:t>
       </w:r>
       <w:r>
         <w:rPr>
           <w:rFonts w:ascii="Consolas" w:hAnsi="Consolas"/>
-          <w:sz w:val="28"/>
-          <w:szCs w:val="28"/>
+          <w:sz w:val="24"/>
+          <w:szCs w:val="24"/>
         </w:rPr>
         <w:t>– Montana Nicholas</w:t>
       </w:r>
@@ -41,8 +41,8 @@
         <w:jc w:val="center"/>
         <w:rPr>
           <w:rFonts w:ascii="Consolas" w:hAnsi="Consolas"/>
-          <w:sz w:val="28"/>
-          <w:szCs w:val="28"/>
+          <w:sz w:val="24"/>
+          <w:szCs w:val="24"/>
         </w:rPr>
       </w:pPr>
     </w:p>
@@ -155,6 +155,8 @@
       <w:r>
         <w:rPr>
           <w:noProof/>
+          <w:sz w:val="24"/>
+          <w:szCs w:val="24"/>
         </w:rPr>
         <w:drawing>
           <wp:inline distT="0" distB="0" distL="0" distR="0" wp14:anchorId="515960A9" wp14:editId="7E0E5313">
@@ -267,6 +269,8 @@
       <w:r>
         <w:rPr>
           <w:noProof/>
+          <w:sz w:val="24"/>
+          <w:szCs w:val="24"/>
         </w:rPr>
         <w:drawing>
           <wp:anchor distT="0" distB="0" distL="114300" distR="114300" simplePos="0" relativeHeight="251659264" behindDoc="0" locked="0" layoutInCell="1" allowOverlap="1" wp14:anchorId="6067894A" wp14:editId="0A812D58">
@@ -347,8 +351,8 @@
       <w:pPr>
         <w:rPr>
           <w:rFonts w:ascii="Consolas" w:hAnsi="Consolas"/>
-          <w:sz w:val="32"/>
-          <w:szCs w:val="32"/>
+          <w:sz w:val="24"/>
+          <w:szCs w:val="24"/>
         </w:rPr>
       </w:pPr>
     </w:p>
@@ -357,8 +361,8 @@
         <w:jc w:val="center"/>
         <w:rPr>
           <w:rFonts w:ascii="Consolas" w:hAnsi="Consolas"/>
-          <w:sz w:val="28"/>
-          <w:szCs w:val="28"/>
+          <w:sz w:val="24"/>
+          <w:szCs w:val="24"/>
         </w:rPr>
       </w:pPr>
     </w:p>
@@ -367,8 +371,8 @@
         <w:jc w:val="center"/>
         <w:rPr>
           <w:rFonts w:ascii="Consolas" w:hAnsi="Consolas"/>
-          <w:sz w:val="28"/>
-          <w:szCs w:val="28"/>
+          <w:sz w:val="24"/>
+          <w:szCs w:val="24"/>
         </w:rPr>
       </w:pPr>
     </w:p>
@@ -377,8 +381,8 @@
         <w:jc w:val="both"/>
         <w:rPr>
           <w:rFonts w:ascii="Consolas" w:hAnsi="Consolas"/>
-          <w:sz w:val="28"/>
-          <w:szCs w:val="28"/>
+          <w:sz w:val="24"/>
+          <w:szCs w:val="24"/>
         </w:rPr>
       </w:pPr>
     </w:p>
@@ -387,8 +391,97 @@
         <w:jc w:val="both"/>
         <w:rPr>
           <w:rFonts w:ascii="Consolas" w:hAnsi="Consolas"/>
-          <w:sz w:val="28"/>
-          <w:szCs w:val="28"/>
+          <w:sz w:val="24"/>
+          <w:szCs w:val="24"/>
+        </w:rPr>
+      </w:pPr>
+    </w:p>
+    <w:p>
+      <w:pPr>
+        <w:jc w:val="both"/>
+        <w:rPr>
+          <w:rFonts w:ascii="Consolas" w:hAnsi="Consolas"/>
+          <w:b/>
+          <w:bCs/>
+          <w:sz w:val="24"/>
+          <w:szCs w:val="24"/>
+          <w:u w:val="single"/>
+        </w:rPr>
+      </w:pPr>
+    </w:p>
+    <w:p>
+      <w:pPr>
+        <w:jc w:val="both"/>
+        <w:rPr>
+          <w:rFonts w:ascii="Consolas" w:hAnsi="Consolas"/>
+          <w:b/>
+          <w:bCs/>
+          <w:sz w:val="24"/>
+          <w:szCs w:val="24"/>
+          <w:u w:val="single"/>
+        </w:rPr>
+      </w:pPr>
+      <w:r>
+        <w:rPr>
+          <w:rFonts w:ascii="Consolas" w:hAnsi="Consolas"/>
+          <w:b/>
+          <w:bCs/>
+          <w:sz w:val="24"/>
+          <w:szCs w:val="24"/>
+          <w:u w:val="single"/>
+        </w:rPr>
+        <w:lastRenderedPageBreak/>
+        <w:t xml:space="preserve">Git </w:t>
+      </w:r>
+      <w:proofErr w:type="gramStart"/>
+      <w:r>
+        <w:rPr>
+          <w:rFonts w:ascii="Consolas" w:hAnsi="Consolas"/>
+          <w:b/>
+          <w:bCs/>
+          <w:sz w:val="24"/>
+          <w:szCs w:val="24"/>
+          <w:u w:val="single"/>
+        </w:rPr>
+        <w:t>add</w:t>
+      </w:r>
+      <w:proofErr w:type="gramEnd"/>
+    </w:p>
+    <w:p>
+      <w:pPr>
+        <w:jc w:val="both"/>
+        <w:rPr>
+          <w:rFonts w:ascii="Consolas" w:hAnsi="Consolas"/>
+          <w:sz w:val="24"/>
+          <w:szCs w:val="24"/>
+        </w:rPr>
+      </w:pPr>
+      <w:r>
+        <w:rPr>
+          <w:rFonts w:ascii="Consolas" w:hAnsi="Consolas"/>
+          <w:sz w:val="24"/>
+          <w:szCs w:val="24"/>
+        </w:rPr>
+        <w:t>-&gt;Git add is a command used in Git that adds files in the working directory to the main staging area</w:t>
+      </w:r>
+    </w:p>
+    <w:p>
+      <w:pPr>
+        <w:jc w:val="both"/>
+        <w:rPr>
+          <w:rFonts w:ascii="Consolas" w:hAnsi="Consolas"/>
+          <w:sz w:val="24"/>
+          <w:szCs w:val="24"/>
+        </w:rPr>
+      </w:pPr>
+    </w:p>
+    <w:p>
+      <w:pPr>
+        <w:jc w:val="both"/>
+        <w:rPr>
+          <w:rFonts w:ascii="Consolas" w:hAnsi="Consolas"/>
+          <w:sz w:val="24"/>
+          <w:szCs w:val="24"/>
         </w:rPr>
       </w:pPr>
     </w:p>

</xml_diff>

<commit_message>
added text for status
</commit_message>
<xml_diff>
--- a/Git assignment - MontanaNicholas.docx
+++ b/Git assignment - MontanaNicholas.docx
@@ -50,119 +50,38 @@
       <w:pPr>
         <w:rPr>
           <w:rFonts w:ascii="Consolas" w:hAnsi="Consolas"/>
-          <w:b/>
-          <w:bCs/>
-          <w:sz w:val="24"/>
-          <w:szCs w:val="24"/>
-          <w:u w:val="single"/>
+          <w:sz w:val="24"/>
+          <w:szCs w:val="24"/>
+        </w:rPr>
+      </w:pPr>
+    </w:p>
+    <w:p>
+      <w:pPr>
+        <w:rPr>
+          <w:rFonts w:ascii="Consolas" w:hAnsi="Consolas"/>
+          <w:sz w:val="24"/>
+          <w:szCs w:val="24"/>
         </w:rPr>
       </w:pPr>
       <w:r>
         <w:rPr>
-          <w:rFonts w:ascii="Consolas" w:hAnsi="Consolas"/>
-          <w:b/>
-          <w:bCs/>
-          <w:sz w:val="24"/>
-          <w:szCs w:val="24"/>
-          <w:u w:val="single"/>
-        </w:rPr>
-        <w:t>Git Init</w:t>
-      </w:r>
-    </w:p>
-    <w:p>
-      <w:pPr>
-        <w:rPr>
-          <w:rFonts w:ascii="Consolas" w:hAnsi="Consolas"/>
-          <w:sz w:val="24"/>
-          <w:szCs w:val="24"/>
-        </w:rPr>
-      </w:pPr>
-      <w:r>
-        <w:rPr>
-          <w:rFonts w:ascii="Consolas" w:hAnsi="Consolas"/>
-          <w:sz w:val="24"/>
-          <w:szCs w:val="24"/>
-        </w:rPr>
-        <w:t>-&gt;Git init is a command used in Git that can create an empty git repository or organise an already existing one</w:t>
-      </w:r>
-    </w:p>
-    <w:p>
-      <w:pPr>
-        <w:rPr>
-          <w:rFonts w:ascii="Consolas" w:hAnsi="Consolas"/>
-          <w:sz w:val="24"/>
-          <w:szCs w:val="24"/>
-        </w:rPr>
-      </w:pPr>
-    </w:p>
-    <w:p>
-      <w:pPr>
-        <w:rPr>
-          <w:rFonts w:ascii="Consolas" w:hAnsi="Consolas"/>
-          <w:b/>
-          <w:bCs/>
-          <w:sz w:val="24"/>
-          <w:szCs w:val="24"/>
-          <w:u w:val="single"/>
-        </w:rPr>
-      </w:pPr>
-      <w:r>
-        <w:rPr>
-          <w:rFonts w:ascii="Consolas" w:hAnsi="Consolas"/>
-          <w:b/>
-          <w:bCs/>
-          <w:sz w:val="24"/>
-          <w:szCs w:val="24"/>
-          <w:u w:val="single"/>
-        </w:rPr>
-        <w:t>Git Remote</w:t>
-      </w:r>
-    </w:p>
-    <w:p>
-      <w:pPr>
-        <w:rPr>
-          <w:rFonts w:ascii="Consolas" w:hAnsi="Consolas"/>
-          <w:sz w:val="24"/>
-          <w:szCs w:val="24"/>
-        </w:rPr>
-      </w:pPr>
-      <w:r>
-        <w:rPr>
-          <w:rFonts w:ascii="Consolas" w:hAnsi="Consolas"/>
-          <w:sz w:val="24"/>
-          <w:szCs w:val="24"/>
-        </w:rPr>
-        <w:t>-&gt;Git remote is a command used in Git that can help you manage connections to remote repositories.</w:t>
-      </w:r>
-    </w:p>
-    <w:p>
-      <w:pPr>
-        <w:rPr>
-          <w:rFonts w:ascii="Consolas" w:hAnsi="Consolas"/>
-          <w:sz w:val="24"/>
-          <w:szCs w:val="24"/>
-        </w:rPr>
-      </w:pPr>
-    </w:p>
-    <w:p>
-      <w:pPr>
-        <w:rPr>
-          <w:rFonts w:ascii="Consolas" w:hAnsi="Consolas"/>
-          <w:sz w:val="24"/>
-          <w:szCs w:val="24"/>
-        </w:rPr>
-      </w:pPr>
-      <w:r>
-        <w:rPr>
           <w:noProof/>
           <w:sz w:val="24"/>
           <w:szCs w:val="24"/>
         </w:rPr>
         <w:drawing>
-          <wp:inline distT="0" distB="0" distL="0" distR="0" wp14:anchorId="515960A9" wp14:editId="7E0E5313">
-            <wp:extent cx="3481294" cy="2219325"/>
-            <wp:effectExtent l="0" t="0" r="5080" b="0"/>
-            <wp:docPr id="1372565080" name="Picture 1372565080" descr="A computer screen shot of a program&#10;&#10;Description automatically generated"/>
+          <wp:anchor distT="0" distB="0" distL="114300" distR="114300" simplePos="0" relativeHeight="251659264" behindDoc="0" locked="0" layoutInCell="1" allowOverlap="1" wp14:anchorId="6067894A" wp14:editId="1D533085">
+            <wp:simplePos x="0" y="0"/>
+            <wp:positionH relativeFrom="margin">
+              <wp:posOffset>-142875</wp:posOffset>
+            </wp:positionH>
+            <wp:positionV relativeFrom="paragraph">
+              <wp:posOffset>3394075</wp:posOffset>
+            </wp:positionV>
+            <wp:extent cx="5307965" cy="3457575"/>
+            <wp:effectExtent l="0" t="0" r="6985" b="9525"/>
+            <wp:wrapSquare wrapText="bothSides"/>
+            <wp:docPr id="1812726058" name="Picture 1" descr="A screenshot of a computer program&#10;&#10;Description automatically generated"/>
             <wp:cNvGraphicFramePr>
               <a:graphicFrameLocks xmlns:a="http://schemas.openxmlformats.org/drawingml/2006/main" noChangeAspect="1"/>
             </wp:cNvGraphicFramePr>
@@ -170,7 +89,7 @@
               <a:graphicData uri="http://schemas.openxmlformats.org/drawingml/2006/picture">
                 <pic:pic xmlns:pic="http://schemas.openxmlformats.org/drawingml/2006/picture">
                   <pic:nvPicPr>
-                    <pic:cNvPr id="1372565080" name="Picture 1372565080" descr="A computer screen shot of a program&#10;&#10;Description automatically generated"/>
+                    <pic:cNvPr id="1812726058" name="Picture 1" descr="A screenshot of a computer program&#10;&#10;Description automatically generated"/>
                     <pic:cNvPicPr/>
                   </pic:nvPicPr>
                   <pic:blipFill>
@@ -188,7 +107,7 @@
                   <pic:spPr>
                     <a:xfrm>
                       <a:off x="0" y="0"/>
-                      <a:ext cx="3492088" cy="2226206"/>
+                      <a:ext cx="5307965" cy="3457575"/>
                     </a:xfrm>
                     <a:prstGeom prst="rect">
                       <a:avLst/>
@@ -197,94 +116,26 @@
                 </pic:pic>
               </a:graphicData>
             </a:graphic>
-          </wp:inline>
+            <wp14:sizeRelH relativeFrom="margin">
+              <wp14:pctWidth>0</wp14:pctWidth>
+            </wp14:sizeRelH>
+            <wp14:sizeRelV relativeFrom="margin">
+              <wp14:pctHeight>0</wp14:pctHeight>
+            </wp14:sizeRelV>
+          </wp:anchor>
         </w:drawing>
       </w:r>
-    </w:p>
-    <w:p>
-      <w:pPr>
-        <w:rPr>
-          <w:rFonts w:ascii="Consolas" w:hAnsi="Consolas"/>
-          <w:sz w:val="24"/>
-          <w:szCs w:val="24"/>
-        </w:rPr>
-      </w:pPr>
-    </w:p>
-    <w:p>
-      <w:pPr>
-        <w:rPr>
-          <w:rFonts w:ascii="Consolas" w:hAnsi="Consolas"/>
-          <w:b/>
-          <w:bCs/>
-          <w:sz w:val="24"/>
-          <w:szCs w:val="24"/>
-          <w:u w:val="single"/>
-        </w:rPr>
-      </w:pPr>
       <w:r>
         <w:rPr>
-          <w:rFonts w:ascii="Consolas" w:hAnsi="Consolas"/>
-          <w:b/>
-          <w:bCs/>
-          <w:sz w:val="24"/>
-          <w:szCs w:val="24"/>
-          <w:u w:val="single"/>
-        </w:rPr>
-        <w:t>Git clone</w:t>
-      </w:r>
-    </w:p>
-    <w:p>
-      <w:pPr>
-        <w:rPr>
-          <w:rFonts w:ascii="Consolas" w:hAnsi="Consolas"/>
-          <w:sz w:val="24"/>
-          <w:szCs w:val="24"/>
-        </w:rPr>
-      </w:pPr>
-      <w:r>
-        <w:rPr>
-          <w:rFonts w:ascii="Consolas" w:hAnsi="Consolas"/>
-          <w:sz w:val="24"/>
-          <w:szCs w:val="24"/>
-        </w:rPr>
-        <w:t>-&gt;Git clone is a command used in Git</w:t>
-      </w:r>
-      <w:r>
-        <w:rPr>
-          <w:rFonts w:ascii="Consolas" w:hAnsi="Consolas"/>
-          <w:sz w:val="24"/>
-          <w:szCs w:val="24"/>
-        </w:rPr>
-        <w:t xml:space="preserve"> that creates a copy of an already existing repository.</w:t>
-      </w:r>
-    </w:p>
-    <w:p>
-      <w:pPr>
-        <w:rPr>
-          <w:rFonts w:ascii="Consolas" w:hAnsi="Consolas"/>
-          <w:sz w:val="24"/>
-          <w:szCs w:val="24"/>
-        </w:rPr>
-      </w:pPr>
-      <w:r>
-        <w:rPr>
           <w:noProof/>
           <w:sz w:val="24"/>
           <w:szCs w:val="24"/>
         </w:rPr>
         <w:drawing>
-          <wp:anchor distT="0" distB="0" distL="114300" distR="114300" simplePos="0" relativeHeight="251659264" behindDoc="0" locked="0" layoutInCell="1" allowOverlap="1" wp14:anchorId="6067894A" wp14:editId="0A812D58">
-            <wp:simplePos x="0" y="0"/>
-            <wp:positionH relativeFrom="margin">
-              <wp:posOffset>-142875</wp:posOffset>
-            </wp:positionH>
-            <wp:positionV relativeFrom="paragraph">
-              <wp:posOffset>12065</wp:posOffset>
-            </wp:positionV>
-            <wp:extent cx="3916045" cy="2550795"/>
-            <wp:effectExtent l="0" t="0" r="8255" b="1905"/>
-            <wp:wrapSquare wrapText="bothSides"/>
-            <wp:docPr id="1812726058" name="Picture 1" descr="A screenshot of a computer program&#10;&#10;Description automatically generated"/>
+          <wp:inline distT="0" distB="0" distL="0" distR="0" wp14:anchorId="515960A9" wp14:editId="3421E01F">
+            <wp:extent cx="5124824" cy="3267075"/>
+            <wp:effectExtent l="0" t="0" r="0" b="0"/>
+            <wp:docPr id="1372565080" name="Picture 1372565080" descr="A computer screen shot of a program&#10;&#10;Description automatically generated"/>
             <wp:cNvGraphicFramePr>
               <a:graphicFrameLocks xmlns:a="http://schemas.openxmlformats.org/drawingml/2006/main" noChangeAspect="1"/>
             </wp:cNvGraphicFramePr>
@@ -292,7 +143,7 @@
               <a:graphicData uri="http://schemas.openxmlformats.org/drawingml/2006/picture">
                 <pic:pic xmlns:pic="http://schemas.openxmlformats.org/drawingml/2006/picture">
                   <pic:nvPicPr>
-                    <pic:cNvPr id="1812726058" name="Picture 1" descr="A screenshot of a computer program&#10;&#10;Description automatically generated"/>
+                    <pic:cNvPr id="1372565080" name="Picture 1372565080" descr="A computer screen shot of a program&#10;&#10;Description automatically generated"/>
                     <pic:cNvPicPr/>
                   </pic:nvPicPr>
                   <pic:blipFill>
@@ -310,7 +161,7 @@
                   <pic:spPr>
                     <a:xfrm>
                       <a:off x="0" y="0"/>
-                      <a:ext cx="3916045" cy="2550795"/>
+                      <a:ext cx="5148509" cy="3282174"/>
                     </a:xfrm>
                     <a:prstGeom prst="rect">
                       <a:avLst/>
@@ -319,13 +170,7 @@
                 </pic:pic>
               </a:graphicData>
             </a:graphic>
-            <wp14:sizeRelH relativeFrom="margin">
-              <wp14:pctWidth>0</wp14:pctWidth>
-            </wp14:sizeRelH>
-            <wp14:sizeRelV relativeFrom="margin">
-              <wp14:pctHeight>0</wp14:pctHeight>
-            </wp14:sizeRelV>
-          </wp:anchor>
+          </wp:inline>
         </w:drawing>
       </w:r>
     </w:p>
@@ -358,6 +203,15 @@
     </w:p>
     <w:p>
       <w:pPr>
+        <w:rPr>
+          <w:rFonts w:ascii="Consolas" w:hAnsi="Consolas"/>
+          <w:sz w:val="24"/>
+          <w:szCs w:val="24"/>
+        </w:rPr>
+      </w:pPr>
+    </w:p>
+    <w:p>
+      <w:pPr>
         <w:jc w:val="center"/>
         <w:rPr>
           <w:rFonts w:ascii="Consolas" w:hAnsi="Consolas"/>
@@ -414,38 +268,135 @@
         <w:jc w:val="both"/>
         <w:rPr>
           <w:rFonts w:ascii="Consolas" w:hAnsi="Consolas"/>
-          <w:b/>
-          <w:bCs/>
-          <w:sz w:val="24"/>
-          <w:szCs w:val="24"/>
-          <w:u w:val="single"/>
+          <w:sz w:val="24"/>
+          <w:szCs w:val="24"/>
+        </w:rPr>
+      </w:pPr>
+    </w:p>
+    <w:p>
+      <w:pPr>
+        <w:jc w:val="both"/>
+        <w:rPr>
+          <w:rFonts w:ascii="Consolas" w:hAnsi="Consolas"/>
+          <w:sz w:val="24"/>
+          <w:szCs w:val="24"/>
+        </w:rPr>
+      </w:pPr>
+    </w:p>
+    <w:p>
+      <w:pPr>
+        <w:jc w:val="both"/>
+        <w:rPr>
+          <w:rFonts w:ascii="Consolas" w:hAnsi="Consolas"/>
+          <w:sz w:val="24"/>
+          <w:szCs w:val="24"/>
+        </w:rPr>
+      </w:pPr>
+    </w:p>
+    <w:p>
+      <w:pPr>
+        <w:jc w:val="both"/>
+        <w:rPr>
+          <w:rFonts w:ascii="Consolas" w:hAnsi="Consolas"/>
+          <w:sz w:val="24"/>
+          <w:szCs w:val="24"/>
+        </w:rPr>
+      </w:pPr>
+    </w:p>
+    <w:p>
+      <w:pPr>
+        <w:jc w:val="both"/>
+        <w:rPr>
+          <w:rFonts w:ascii="Consolas" w:hAnsi="Consolas"/>
+          <w:sz w:val="24"/>
+          <w:szCs w:val="24"/>
         </w:rPr>
       </w:pPr>
       <w:r>
-        <w:rPr>
-          <w:rFonts w:ascii="Consolas" w:hAnsi="Consolas"/>
-          <w:b/>
-          <w:bCs/>
-          <w:sz w:val="24"/>
-          <w:szCs w:val="24"/>
-          <w:u w:val="single"/>
-        </w:rPr>
         <w:lastRenderedPageBreak/>
-        <w:t xml:space="preserve">Git </w:t>
+        <w:drawing>
+          <wp:inline distT="0" distB="0" distL="0" distR="0" wp14:anchorId="51F9E358" wp14:editId="51BF87DC">
+            <wp:extent cx="5731510" cy="3386857"/>
+            <wp:effectExtent l="0" t="0" r="2540" b="4445"/>
+            <wp:docPr id="1797692791" name="Picture 1" descr="A screen shot of a computer program&#10;&#10;Description automatically generated"/>
+            <wp:cNvGraphicFramePr>
+              <a:graphicFrameLocks xmlns:a="http://schemas.openxmlformats.org/drawingml/2006/main" noChangeAspect="1"/>
+            </wp:cNvGraphicFramePr>
+            <a:graphic xmlns:a="http://schemas.openxmlformats.org/drawingml/2006/main">
+              <a:graphicData uri="http://schemas.openxmlformats.org/drawingml/2006/picture">
+                <pic:pic xmlns:pic="http://schemas.openxmlformats.org/drawingml/2006/picture">
+                  <pic:nvPicPr>
+                    <pic:cNvPr id="1797692791" name="Picture 1" descr="A screen shot of a computer program&#10;&#10;Description automatically generated"/>
+                    <pic:cNvPicPr/>
+                  </pic:nvPicPr>
+                  <pic:blipFill>
+                    <a:blip r:embed="rId6"/>
+                    <a:stretch>
+                      <a:fillRect/>
+                    </a:stretch>
+                  </pic:blipFill>
+                  <pic:spPr>
+                    <a:xfrm>
+                      <a:off x="0" y="0"/>
+                      <a:ext cx="5731510" cy="3386857"/>
+                    </a:xfrm>
+                    <a:prstGeom prst="rect">
+                      <a:avLst/>
+                    </a:prstGeom>
+                  </pic:spPr>
+                </pic:pic>
+              </a:graphicData>
+            </a:graphic>
+          </wp:inline>
+        </w:drawing>
       </w:r>
-      <w:proofErr w:type="gramStart"/>
+    </w:p>
+    <w:p>
+      <w:pPr>
+        <w:jc w:val="both"/>
+        <w:rPr>
+          <w:rFonts w:ascii="Consolas" w:hAnsi="Consolas"/>
+          <w:sz w:val="24"/>
+          <w:szCs w:val="24"/>
+        </w:rPr>
+      </w:pPr>
       <w:r>
-        <w:rPr>
-          <w:rFonts w:ascii="Consolas" w:hAnsi="Consolas"/>
-          <w:b/>
-          <w:bCs/>
-          <w:sz w:val="24"/>
-          <w:szCs w:val="24"/>
-          <w:u w:val="single"/>
-        </w:rPr>
-        <w:t>add</w:t>
+        <w:drawing>
+          <wp:inline distT="0" distB="0" distL="0" distR="0" wp14:anchorId="59E9A509" wp14:editId="589EBDBA">
+            <wp:extent cx="5731510" cy="3129674"/>
+            <wp:effectExtent l="0" t="0" r="2540" b="0"/>
+            <wp:docPr id="1093804208" name="Picture 1" descr="A computer screen shot of a program&#10;&#10;Description automatically generated"/>
+            <wp:cNvGraphicFramePr>
+              <a:graphicFrameLocks xmlns:a="http://schemas.openxmlformats.org/drawingml/2006/main" noChangeAspect="1"/>
+            </wp:cNvGraphicFramePr>
+            <a:graphic xmlns:a="http://schemas.openxmlformats.org/drawingml/2006/main">
+              <a:graphicData uri="http://schemas.openxmlformats.org/drawingml/2006/picture">
+                <pic:pic xmlns:pic="http://schemas.openxmlformats.org/drawingml/2006/picture">
+                  <pic:nvPicPr>
+                    <pic:cNvPr id="1093804208" name="Picture 1" descr="A computer screen shot of a program&#10;&#10;Description automatically generated"/>
+                    <pic:cNvPicPr/>
+                  </pic:nvPicPr>
+                  <pic:blipFill>
+                    <a:blip r:embed="rId7"/>
+                    <a:stretch>
+                      <a:fillRect/>
+                    </a:stretch>
+                  </pic:blipFill>
+                  <pic:spPr>
+                    <a:xfrm>
+                      <a:off x="0" y="0"/>
+                      <a:ext cx="5731510" cy="3129674"/>
+                    </a:xfrm>
+                    <a:prstGeom prst="rect">
+                      <a:avLst/>
+                    </a:prstGeom>
+                  </pic:spPr>
+                </pic:pic>
+              </a:graphicData>
+            </a:graphic>
+          </wp:inline>
+        </w:drawing>
       </w:r>
-      <w:proofErr w:type="gramEnd"/>
     </w:p>
     <w:p>
       <w:pPr>
@@ -457,33 +408,43 @@
         </w:rPr>
       </w:pPr>
       <w:r>
-        <w:rPr>
-          <w:rFonts w:ascii="Consolas" w:hAnsi="Consolas"/>
-          <w:sz w:val="24"/>
-          <w:szCs w:val="24"/>
-        </w:rPr>
-        <w:t>-&gt;Git add is a command used in Git that adds files in the working directory to the main staging area</w:t>
+        <w:lastRenderedPageBreak/>
+        <w:drawing>
+          <wp:inline distT="0" distB="0" distL="0" distR="0" wp14:anchorId="290C3B98" wp14:editId="65CDE884">
+            <wp:extent cx="5731510" cy="2963730"/>
+            <wp:effectExtent l="0" t="0" r="2540" b="8255"/>
+            <wp:docPr id="1932765468" name="Picture 1" descr="A computer screen shot of a program&#10;&#10;Description automatically generated"/>
+            <wp:cNvGraphicFramePr>
+              <a:graphicFrameLocks xmlns:a="http://schemas.openxmlformats.org/drawingml/2006/main" noChangeAspect="1"/>
+            </wp:cNvGraphicFramePr>
+            <a:graphic xmlns:a="http://schemas.openxmlformats.org/drawingml/2006/main">
+              <a:graphicData uri="http://schemas.openxmlformats.org/drawingml/2006/picture">
+                <pic:pic xmlns:pic="http://schemas.openxmlformats.org/drawingml/2006/picture">
+                  <pic:nvPicPr>
+                    <pic:cNvPr id="1932765468" name="Picture 1" descr="A computer screen shot of a program&#10;&#10;Description automatically generated"/>
+                    <pic:cNvPicPr/>
+                  </pic:nvPicPr>
+                  <pic:blipFill>
+                    <a:blip r:embed="rId8"/>
+                    <a:stretch>
+                      <a:fillRect/>
+                    </a:stretch>
+                  </pic:blipFill>
+                  <pic:spPr>
+                    <a:xfrm>
+                      <a:off x="0" y="0"/>
+                      <a:ext cx="5731510" cy="2963730"/>
+                    </a:xfrm>
+                    <a:prstGeom prst="rect">
+                      <a:avLst/>
+                    </a:prstGeom>
+                  </pic:spPr>
+                </pic:pic>
+              </a:graphicData>
+            </a:graphic>
+          </wp:inline>
+        </w:drawing>
       </w:r>
-    </w:p>
-    <w:p>
-      <w:pPr>
-        <w:jc w:val="both"/>
-        <w:rPr>
-          <w:rFonts w:ascii="Consolas" w:hAnsi="Consolas"/>
-          <w:sz w:val="24"/>
-          <w:szCs w:val="24"/>
-        </w:rPr>
-      </w:pPr>
-    </w:p>
-    <w:p>
-      <w:pPr>
-        <w:jc w:val="both"/>
-        <w:rPr>
-          <w:rFonts w:ascii="Consolas" w:hAnsi="Consolas"/>
-          <w:sz w:val="24"/>
-          <w:szCs w:val="24"/>
-        </w:rPr>
-      </w:pPr>
     </w:p>
     <w:sectPr>
       <w:pgSz w:w="11906" w:h="16838"/>

</xml_diff>

<commit_message>
added text to log
</commit_message>
<xml_diff>
--- a/Git assignment - MontanaNicholas.docx
+++ b/Git assignment - MontanaNicholas.docx
@@ -431,6 +431,59 @@
       </w:pPr>
       <w:r>
         <w:rPr>
+          <w:rFonts w:ascii="Consolas" w:hAnsi="Consolas"/>
+          <w:sz w:val="24"/>
+          <w:szCs w:val="24"/>
+        </w:rPr>
+        <w:lastRenderedPageBreak/>
+        <w:drawing>
+          <wp:inline distT="0" distB="0" distL="0" distR="0" wp14:anchorId="4F1CDA1E" wp14:editId="77E552D2">
+            <wp:extent cx="5731510" cy="6121400"/>
+            <wp:effectExtent l="0" t="0" r="2540" b="0"/>
+            <wp:docPr id="999237910" name="Picture 1" descr="A screen shot of a computer screen&#10;&#10;Description automatically generated"/>
+            <wp:cNvGraphicFramePr>
+              <a:graphicFrameLocks xmlns:a="http://schemas.openxmlformats.org/drawingml/2006/main" noChangeAspect="1"/>
+            </wp:cNvGraphicFramePr>
+            <a:graphic xmlns:a="http://schemas.openxmlformats.org/drawingml/2006/main">
+              <a:graphicData uri="http://schemas.openxmlformats.org/drawingml/2006/picture">
+                <pic:pic xmlns:pic="http://schemas.openxmlformats.org/drawingml/2006/picture">
+                  <pic:nvPicPr>
+                    <pic:cNvPr id="999237910" name="Picture 1" descr="A screen shot of a computer screen&#10;&#10;Description automatically generated"/>
+                    <pic:cNvPicPr/>
+                  </pic:nvPicPr>
+                  <pic:blipFill>
+                    <a:blip r:embed="rId8"/>
+                    <a:stretch>
+                      <a:fillRect/>
+                    </a:stretch>
+                  </pic:blipFill>
+                  <pic:spPr>
+                    <a:xfrm>
+                      <a:off x="0" y="0"/>
+                      <a:ext cx="5731510" cy="6121400"/>
+                    </a:xfrm>
+                    <a:prstGeom prst="rect">
+                      <a:avLst/>
+                    </a:prstGeom>
+                  </pic:spPr>
+                </pic:pic>
+              </a:graphicData>
+            </a:graphic>
+          </wp:inline>
+        </w:drawing>
+      </w:r>
+    </w:p>
+    <w:p>
+      <w:pPr>
+        <w:jc w:val="both"/>
+        <w:rPr>
+          <w:rFonts w:ascii="Consolas" w:hAnsi="Consolas"/>
+          <w:sz w:val="24"/>
+          <w:szCs w:val="24"/>
+        </w:rPr>
+      </w:pPr>
+      <w:r>
+        <w:rPr>
           <w:noProof/>
         </w:rPr>
         <w:lastRenderedPageBreak/>
@@ -450,7 +503,7 @@
                     <pic:cNvPicPr/>
                   </pic:nvPicPr>
                   <pic:blipFill>
-                    <a:blip r:embed="rId8"/>
+                    <a:blip r:embed="rId9"/>
                     <a:stretch>
                       <a:fillRect/>
                     </a:stretch>

</xml_diff>

<commit_message>
added text for stash
</commit_message>
<xml_diff>
--- a/Git assignment - MontanaNicholas.docx
+++ b/Git assignment - MontanaNicholas.docx
@@ -432,6 +432,7 @@
       <w:r>
         <w:rPr>
           <w:rFonts w:ascii="Consolas" w:hAnsi="Consolas"/>
+          <w:noProof/>
           <w:sz w:val="24"/>
           <w:szCs w:val="24"/>
         </w:rPr>
@@ -484,6 +485,58 @@
       </w:pPr>
       <w:r>
         <w:rPr>
+          <w:rFonts w:ascii="Consolas" w:hAnsi="Consolas"/>
+          <w:sz w:val="24"/>
+          <w:szCs w:val="24"/>
+        </w:rPr>
+        <w:drawing>
+          <wp:inline distT="0" distB="0" distL="0" distR="0" wp14:anchorId="758D5715" wp14:editId="4A52A961">
+            <wp:extent cx="5372850" cy="2133898"/>
+            <wp:effectExtent l="0" t="0" r="0" b="0"/>
+            <wp:docPr id="918248337" name="Picture 1" descr="A screenshot of a computer screen&#10;&#10;Description automatically generated"/>
+            <wp:cNvGraphicFramePr>
+              <a:graphicFrameLocks xmlns:a="http://schemas.openxmlformats.org/drawingml/2006/main" noChangeAspect="1"/>
+            </wp:cNvGraphicFramePr>
+            <a:graphic xmlns:a="http://schemas.openxmlformats.org/drawingml/2006/main">
+              <a:graphicData uri="http://schemas.openxmlformats.org/drawingml/2006/picture">
+                <pic:pic xmlns:pic="http://schemas.openxmlformats.org/drawingml/2006/picture">
+                  <pic:nvPicPr>
+                    <pic:cNvPr id="918248337" name="Picture 1" descr="A screenshot of a computer screen&#10;&#10;Description automatically generated"/>
+                    <pic:cNvPicPr/>
+                  </pic:nvPicPr>
+                  <pic:blipFill>
+                    <a:blip r:embed="rId9"/>
+                    <a:stretch>
+                      <a:fillRect/>
+                    </a:stretch>
+                  </pic:blipFill>
+                  <pic:spPr>
+                    <a:xfrm>
+                      <a:off x="0" y="0"/>
+                      <a:ext cx="5372850" cy="2133898"/>
+                    </a:xfrm>
+                    <a:prstGeom prst="rect">
+                      <a:avLst/>
+                    </a:prstGeom>
+                  </pic:spPr>
+                </pic:pic>
+              </a:graphicData>
+            </a:graphic>
+          </wp:inline>
+        </w:drawing>
+      </w:r>
+    </w:p>
+    <w:p>
+      <w:pPr>
+        <w:jc w:val="both"/>
+        <w:rPr>
+          <w:rFonts w:ascii="Consolas" w:hAnsi="Consolas"/>
+          <w:sz w:val="24"/>
+          <w:szCs w:val="24"/>
+        </w:rPr>
+      </w:pPr>
+      <w:r>
+        <w:rPr>
           <w:noProof/>
         </w:rPr>
         <w:lastRenderedPageBreak/>
@@ -503,7 +556,7 @@
                     <pic:cNvPicPr/>
                   </pic:nvPicPr>
                   <pic:blipFill>
-                    <a:blip r:embed="rId9"/>
+                    <a:blip r:embed="rId10"/>
                     <a:stretch>
                       <a:fillRect/>
                     </a:stretch>

</xml_diff>